<commit_message>
Minor change (Added Title)
The document did not contain a header.
</commit_message>
<xml_diff>
--- a/Junk/Docs/Relationship between Planck and Cosmological Constants.docx
+++ b/Junk/Docs/Relationship between Planck and Cosmological Constants.docx
@@ -2,6 +2,25 @@
 <file path=word/document.xml><?xml version="1.0" encoding="utf-8"?>
 <w:document xmlns:wpc="http://schemas.microsoft.com/office/word/2010/wordprocessingCanvas" xmlns:mo="http://schemas.microsoft.com/office/mac/office/2008/main" xmlns:mc="http://schemas.openxmlformats.org/markup-compatibility/2006" xmlns:mv="urn:schemas-microsoft-com:mac:vml" xmlns:o="urn:schemas-microsoft-com:office:office" xmlns:r="http://schemas.openxmlformats.org/officeDocument/2006/relationships" xmlns:m="http://schemas.openxmlformats.org/officeDocument/2006/math" xmlns:v="urn:schemas-microsoft-com:vml" xmlns:wp14="http://schemas.microsoft.com/office/word/2010/wordprocessingDrawing" xmlns:wp="http://schemas.openxmlformats.org/drawingml/2006/wordprocessingDrawing" xmlns:w10="urn:schemas-microsoft-com:office:word" xmlns:w="http://schemas.openxmlformats.org/wordprocessingml/2006/main" xmlns:w14="http://schemas.microsoft.com/office/word/2010/wordml" xmlns:wpg="http://schemas.microsoft.com/office/word/2010/wordprocessingGroup" xmlns:wpi="http://schemas.microsoft.com/office/word/2010/wordprocessingInk" xmlns:wne="http://schemas.microsoft.com/office/word/2006/wordml" xmlns:wps="http://schemas.microsoft.com/office/word/2010/wordprocessingShape" mc:Ignorable="w14 wp14">
   <w:body>
+    <w:p>
+      <w:pPr>
+        <w:jc w:val="center"/>
+        <w:rPr>
+          <w:b/>
+          <w:u w:val="single"/>
+        </w:rPr>
+      </w:pPr>
+      <w:bookmarkStart w:id="0" w:name="_GoBack"/>
+      <w:r>
+        <w:rPr>
+          <w:b/>
+          <w:u w:val="single"/>
+        </w:rPr>
+        <w:t>Relationship between Planck and Cosmological Constants</w:t>
+      </w:r>
+    </w:p>
+    <w:bookmarkEnd w:id="0"/>
+    <w:p/>
     <w:p>
       <w:r>
         <w:t xml:space="preserve">Einstein and Stern in a paper published in 1913 were the first to quantify zero point energy. They proposed that Planck’s formula for black body radiation be modified by the addition of the quantity, </w:t>
@@ -2857,6 +2876,7 @@
           <w:rPr>
             <w:rFonts w:ascii="Cambria Math" w:hAnsi="Cambria Math"/>
           </w:rPr>
+          <w:lastRenderedPageBreak/>
           <m:t>2κ</m:t>
         </m:r>
         <m:d>
@@ -3796,8 +3816,6 @@
     </w:p>
     <w:p/>
     <w:p>
-      <w:bookmarkStart w:id="0" w:name="_GoBack"/>
-      <w:bookmarkEnd w:id="0"/>
       <w:r>
         <w:t>Substituting (10) in eq. (1), we get,</w:t>
       </w:r>

</xml_diff>